<commit_message>
Updates of the Manual file
</commit_message>
<xml_diff>
--- a/Manual.docx
+++ b/Manual.docx
@@ -11,12 +11,42 @@
           <w:sz w:val="36"/>
         </w:rPr>
       </w:pPr>
+      <w:bookmarkStart w:id="0" w:name="_GoBack"/>
+      <w:bookmarkEnd w:id="0"/>
       <w:r>
         <w:rPr>
           <w:b/>
           <w:sz w:val="36"/>
         </w:rPr>
-        <w:t>The PARMA toolkit - useful tools for NGS data analysis</w:t>
+        <w:t xml:space="preserve">The </w:t>
+      </w:r>
+      <w:r>
+        <w:rPr>
+          <w:b/>
+          <w:sz w:val="36"/>
+        </w:rPr>
+        <w:t>PARA-suite</w:t>
+      </w:r>
+      <w:r>
+        <w:rPr>
+          <w:b/>
+          <w:sz w:val="36"/>
+        </w:rPr>
+        <w:t xml:space="preserve"> </w:t>
+      </w:r>
+      <w:r>
+        <w:rPr>
+          <w:b/>
+          <w:sz w:val="36"/>
+        </w:rPr>
+        <w:t>–</w:t>
+      </w:r>
+      <w:r>
+        <w:rPr>
+          <w:b/>
+          <w:sz w:val="36"/>
+        </w:rPr>
+        <w:t xml:space="preserve"> useful tools for NGS data analysis</w:t>
       </w:r>
     </w:p>
     <w:p>
@@ -50,7 +80,13 @@
         <w:pStyle w:val="NoSpacing"/>
       </w:pPr>
       <w:r>
-        <w:t xml:space="preserve">The PARMA toolkit provides tools for the analysis of NGS data, especially </w:t>
+        <w:t xml:space="preserve">The </w:t>
+      </w:r>
+      <w:r>
+        <w:t xml:space="preserve">PARA-suite </w:t>
+      </w:r>
+      <w:r>
+        <w:t xml:space="preserve">provides tools for the analysis of NGS data, especially </w:t>
       </w:r>
       <w:r>
         <w:t>for</w:t>
@@ -67,7 +103,19 @@
         <w:t xml:space="preserve"> sequencing</w:t>
       </w:r>
       <w:r>
-        <w:t xml:space="preserve"> reads. The most important tool is the mapping tool which embeds the PARMA algorithm for read alignment</w:t>
+        <w:t xml:space="preserve"> reads. The most important tool is the mapping tool which embeds </w:t>
+      </w:r>
+      <w:r>
+        <w:t xml:space="preserve">a modified version of BWA called </w:t>
+      </w:r>
+      <w:r>
+        <w:t xml:space="preserve">the </w:t>
+      </w:r>
+      <w:r>
+        <w:t xml:space="preserve">PARA-suite </w:t>
+      </w:r>
+      <w:r>
+        <w:t>algorithm for read alignment</w:t>
       </w:r>
       <w:r>
         <w:t xml:space="preserve"> and applies a best practice pipeline for PAR-CLIP read mapping</w:t>
@@ -96,15 +144,11 @@
       <w:r>
         <w:t xml:space="preserve">Table </w:t>
       </w:r>
-      <w:proofErr w:type="gramEnd"/>
       <w:r>
         <w:fldChar w:fldCharType="begin"/>
       </w:r>
       <w:r>
-        <w:instrText xml:space="preserve"> SEQ </w:instrText>
-      </w:r>
-      <w:r>
-        <w:instrText xml:space="preserve">Table \* ARABIC </w:instrText>
+        <w:instrText xml:space="preserve"> SEQ Table \* ARABIC </w:instrText>
       </w:r>
       <w:r>
         <w:fldChar w:fldCharType="separate"/>
@@ -121,7 +165,6 @@
         </w:rPr>
         <w:fldChar w:fldCharType="end"/>
       </w:r>
-      <w:proofErr w:type="gramStart"/>
       <w:r>
         <w:t>: Overview of tools accessible through the PARMA toolkit.</w:t>
       </w:r>
@@ -203,15 +246,13 @@
               <w:pStyle w:val="NoSpacing"/>
             </w:pPr>
             <w:r>
-              <w:t xml:space="preserve">Utilizes the PARMA algorithm to map a given sequencing read dataset against a reference sequence; optionally combines mapping against genomic and </w:t>
+              <w:t xml:space="preserve">Utilizes the </w:t>
             </w:r>
-            <w:proofErr w:type="spellStart"/>
             <w:r>
-              <w:t>transcriptomic</w:t>
+              <w:t xml:space="preserve">PARA-suite </w:t>
             </w:r>
-            <w:proofErr w:type="spellEnd"/>
             <w:r>
-              <w:t xml:space="preserve"> sequences</w:t>
+              <w:t>algorithm to map a given sequencing read dataset against a reference sequence; optionally combines mapping against genomic and transcriptomic sequences</w:t>
             </w:r>
           </w:p>
         </w:tc>
@@ -239,23 +280,7 @@
               <w:pStyle w:val="NoSpacing"/>
             </w:pPr>
             <w:r>
-              <w:t xml:space="preserve">Combines the results of genomic and </w:t>
-            </w:r>
-            <w:proofErr w:type="spellStart"/>
-            <w:r>
-              <w:t>transcriptomic</w:t>
-            </w:r>
-            <w:proofErr w:type="spellEnd"/>
-            <w:r>
-              <w:t xml:space="preserve"> read alignments; recalculates genomic mapping positions for </w:t>
-            </w:r>
-            <w:proofErr w:type="spellStart"/>
-            <w:r>
-              <w:t>transcriptomic</w:t>
-            </w:r>
-            <w:proofErr w:type="spellEnd"/>
-            <w:r>
-              <w:t xml:space="preserve"> hits</w:t>
+              <w:t>Combines the results of genomic and transcriptomic read alignments; recalculates genomic mapping positions for transcriptomic hits</w:t>
             </w:r>
           </w:p>
         </w:tc>
@@ -405,7 +430,16 @@
               <w:pStyle w:val="NoSpacing"/>
             </w:pPr>
             <w:r>
-              <w:t>Setup options for the PARMA toolkit, e.g. setting the path to the PARMA algorithm</w:t>
+              <w:t xml:space="preserve">Setup options for the </w:t>
+            </w:r>
+            <w:r>
+              <w:t>PARA-suite</w:t>
+            </w:r>
+            <w:r>
+              <w:t xml:space="preserve">, e.g. setting the path to the </w:t>
+            </w:r>
+            <w:r>
+              <w:t>PARA-suite algorithm</w:t>
             </w:r>
           </w:p>
         </w:tc>
@@ -445,7 +479,21 @@
         <w:pStyle w:val="NoSpacing"/>
       </w:pPr>
       <w:r>
-        <w:t xml:space="preserve">The PARMA toolkit can be downloaded as a pre-compiled jar (java executable) including all dependent libraries (except CPAN Math::Random and </w:t>
+        <w:t xml:space="preserve">The </w:t>
+      </w:r>
+      <w:r>
+        <w:t>PARA-</w:t>
+      </w:r>
+      <w:proofErr w:type="spellStart"/>
+      <w:r>
+        <w:t>suite</w:t>
+      </w:r>
+      <w:r>
+        <w:t>can</w:t>
+      </w:r>
+      <w:proofErr w:type="spellEnd"/>
+      <w:r>
+        <w:t xml:space="preserve"> be downloaded as a pre-compiled jar (java executable) including all dependent libraries (except CPAN Math::Random and </w:t>
       </w:r>
       <w:proofErr w:type="spellStart"/>
       <w:r>
@@ -527,7 +575,19 @@
                               <w:rPr>
                                 <w:rFonts w:ascii="Cambria Math" w:hAnsi="Cambria Math"/>
                               </w:rPr>
-                              <w:t xml:space="preserve"> clone https://github.com/akloetgen/PARMA_tk.git</w:t>
+                              <w:t xml:space="preserve"> clone https://github.com/akloetgen/</w:t>
+                            </w:r>
+                            <w:r>
+                              <w:rPr>
+                                <w:rFonts w:ascii="Cambria Math" w:hAnsi="Cambria Math"/>
+                              </w:rPr>
+                              <w:t>PARA-suite</w:t>
+                            </w:r>
+                            <w:r>
+                              <w:rPr>
+                                <w:rFonts w:ascii="Cambria Math" w:hAnsi="Cambria Math"/>
+                              </w:rPr>
+                              <w:t>.git</w:t>
                             </w:r>
                           </w:p>
                           <w:p>
@@ -542,7 +602,21 @@
                                 <w:rFonts w:ascii="Cambria Math" w:hAnsi="Cambria Math"/>
                                 <w:lang w:val="de-DE"/>
                               </w:rPr>
-                              <w:t>cd PARMA_tk/bin/</w:t>
+                              <w:t xml:space="preserve">cd </w:t>
+                            </w:r>
+                            <w:r>
+                              <w:rPr>
+                                <w:rFonts w:ascii="Cambria Math" w:hAnsi="Cambria Math"/>
+                                <w:lang w:val="de-DE"/>
+                              </w:rPr>
+                              <w:t>PARA-suite</w:t>
+                            </w:r>
+                            <w:r>
+                              <w:rPr>
+                                <w:rFonts w:ascii="Cambria Math" w:hAnsi="Cambria Math"/>
+                                <w:lang w:val="de-DE"/>
+                              </w:rPr>
+                              <w:t>/bin/</w:t>
                             </w:r>
                           </w:p>
                           <w:p>
@@ -558,7 +632,21 @@
                                 <w:rFonts w:ascii="Cambria Math" w:hAnsi="Cambria Math"/>
                                 <w:lang w:val="de-DE"/>
                               </w:rPr>
-                              <w:t>java -jar parma.jar</w:t>
+                              <w:t xml:space="preserve">java -jar </w:t>
+                            </w:r>
+                            <w:r>
+                              <w:rPr>
+                                <w:rFonts w:ascii="Cambria Math" w:hAnsi="Cambria Math"/>
+                                <w:lang w:val="de-DE"/>
+                              </w:rPr>
+                              <w:t>parasuite</w:t>
+                            </w:r>
+                            <w:r>
+                              <w:rPr>
+                                <w:rFonts w:ascii="Cambria Math" w:hAnsi="Cambria Math"/>
+                                <w:lang w:val="de-DE"/>
+                              </w:rPr>
+                              <w:t>.jar</w:t>
                             </w:r>
                           </w:p>
                         </w:txbxContent>
@@ -601,7 +689,19 @@
                         <w:rPr>
                           <w:rFonts w:ascii="Cambria Math" w:hAnsi="Cambria Math"/>
                         </w:rPr>
-                        <w:t xml:space="preserve"> clone https://github.com/akloetgen/PARMA_tk.git</w:t>
+                        <w:t xml:space="preserve"> clone https://github.com/akloetgen/</w:t>
+                      </w:r>
+                      <w:r>
+                        <w:rPr>
+                          <w:rFonts w:ascii="Cambria Math" w:hAnsi="Cambria Math"/>
+                        </w:rPr>
+                        <w:t>PARA-suite</w:t>
+                      </w:r>
+                      <w:r>
+                        <w:rPr>
+                          <w:rFonts w:ascii="Cambria Math" w:hAnsi="Cambria Math"/>
+                        </w:rPr>
+                        <w:t>.git</w:t>
                       </w:r>
                     </w:p>
                     <w:p>
@@ -616,7 +716,21 @@
                           <w:rFonts w:ascii="Cambria Math" w:hAnsi="Cambria Math"/>
                           <w:lang w:val="de-DE"/>
                         </w:rPr>
-                        <w:t>cd PARMA_tk/bin/</w:t>
+                        <w:t xml:space="preserve">cd </w:t>
+                      </w:r>
+                      <w:r>
+                        <w:rPr>
+                          <w:rFonts w:ascii="Cambria Math" w:hAnsi="Cambria Math"/>
+                          <w:lang w:val="de-DE"/>
+                        </w:rPr>
+                        <w:t>PARA-suite</w:t>
+                      </w:r>
+                      <w:r>
+                        <w:rPr>
+                          <w:rFonts w:ascii="Cambria Math" w:hAnsi="Cambria Math"/>
+                          <w:lang w:val="de-DE"/>
+                        </w:rPr>
+                        <w:t>/bin/</w:t>
                       </w:r>
                     </w:p>
                     <w:p>
@@ -632,7 +746,21 @@
                           <w:rFonts w:ascii="Cambria Math" w:hAnsi="Cambria Math"/>
                           <w:lang w:val="de-DE"/>
                         </w:rPr>
-                        <w:t>java -jar parma.jar</w:t>
+                        <w:t xml:space="preserve">java -jar </w:t>
+                      </w:r>
+                      <w:r>
+                        <w:rPr>
+                          <w:rFonts w:ascii="Cambria Math" w:hAnsi="Cambria Math"/>
+                          <w:lang w:val="de-DE"/>
+                        </w:rPr>
+                        <w:t>parasuite</w:t>
+                      </w:r>
+                      <w:r>
+                        <w:rPr>
+                          <w:rFonts w:ascii="Cambria Math" w:hAnsi="Cambria Math"/>
+                          <w:lang w:val="de-DE"/>
+                        </w:rPr>
+                        <w:t>.jar</w:t>
                       </w:r>
                     </w:p>
                   </w:txbxContent>
@@ -654,7 +782,13 @@
         <w:pStyle w:val="NoSpacing"/>
       </w:pPr>
       <w:r>
-        <w:t xml:space="preserve">For optimal use of the PARMA toolkit, </w:t>
+        <w:t xml:space="preserve">For optimal use of the </w:t>
+      </w:r>
+      <w:r>
+        <w:t>PARA-suite</w:t>
+      </w:r>
+      <w:r>
+        <w:t xml:space="preserve">, </w:t>
       </w:r>
       <w:r>
         <w:t xml:space="preserve">the following </w:t>
@@ -708,7 +842,13 @@
         <w:t>t</w:t>
       </w:r>
       <w:r>
-        <w:t>he PARMA algorithm</w:t>
+        <w:t xml:space="preserve">he </w:t>
+      </w:r>
+      <w:r>
+        <w:t xml:space="preserve">PARA-suite </w:t>
+      </w:r>
+      <w:r>
+        <w:t>algorithm</w:t>
       </w:r>
       <w:r>
         <w:t xml:space="preserve"> </w:t>
@@ -721,7 +861,7 @@
           <w:rPr>
             <w:rStyle w:val="Hyperlink"/>
           </w:rPr>
-          <w:t>https://github.com/akloetgen/PARMA</w:t>
+          <w:t>https://github.com/akloetgen/PARA-suite_algorithm</w:t>
         </w:r>
       </w:hyperlink>
       <w:r>
@@ -797,14 +937,20 @@
       </w:pPr>
       <w:r>
         <w:lastRenderedPageBreak/>
-        <w:t>The PARMA algorithm (</w:t>
+        <w:t xml:space="preserve">The </w:t>
+      </w:r>
+      <w:r>
+        <w:t xml:space="preserve">PARA-suite </w:t>
+      </w:r>
+      <w:r>
+        <w:t>algorithm (</w:t>
       </w:r>
       <w:hyperlink r:id="rId10" w:history="1">
         <w:r>
           <w:rPr>
             <w:rStyle w:val="Hyperlink"/>
           </w:rPr>
-          <w:t>https://github.com/akloetgen/PARMA</w:t>
+          <w:t>https://github.com/akloetgen/PARA-suite_algorithm</w:t>
         </w:r>
       </w:hyperlink>
       <w:r>
@@ -819,7 +965,13 @@
       </w:r>
       <w:proofErr w:type="gramEnd"/>
       <w:r>
-        <w:t xml:space="preserve"> otherwise the PARMA toolkit is not able to </w:t>
+        <w:t xml:space="preserve"> otherwise the </w:t>
+      </w:r>
+      <w:r>
+        <w:t xml:space="preserve">PARA-suite </w:t>
+      </w:r>
+      <w:r>
+        <w:t xml:space="preserve">is not able to </w:t>
       </w:r>
       <w:r>
         <w:t>access</w:t>
@@ -831,7 +983,13 @@
         <w:t xml:space="preserve">can </w:t>
       </w:r>
       <w:r>
-        <w:t>set the path to the PARMA installation using the following command</w:t>
+        <w:t xml:space="preserve">set the path to the </w:t>
+      </w:r>
+      <w:r>
+        <w:t xml:space="preserve">PARA-suite algorithm </w:t>
+      </w:r>
+      <w:r>
+        <w:t>installation using the following command</w:t>
       </w:r>
       <w:r>
         <w:t>:</w:t>
@@ -920,7 +1078,7 @@
                               <w:rPr>
                                 <w:rFonts w:ascii="Cambria Math" w:hAnsi="Cambria Math"/>
                               </w:rPr>
-                              <w:t>parma</w:t>
+                              <w:t>parasuite</w:t>
                             </w:r>
                             <w:proofErr w:type="spellEnd"/>
                             <w:r>
@@ -936,9 +1094,23 @@
                                 <w:rFonts w:ascii="Cambria Math" w:hAnsi="Cambria Math"/>
                                 <w:i/>
                               </w:rPr>
-                              <w:t>myPATH_TO_PARMA</w:t>
+                              <w:t>myPATH_TO_</w:t>
+                            </w:r>
+                            <w:r>
+                              <w:rPr>
+                                <w:rFonts w:ascii="Cambria Math" w:hAnsi="Cambria Math"/>
+                                <w:i/>
+                              </w:rPr>
+                              <w:t>THE_PARA</w:t>
                             </w:r>
                             <w:proofErr w:type="spellEnd"/>
+                            <w:r>
+                              <w:rPr>
+                                <w:rFonts w:ascii="Cambria Math" w:hAnsi="Cambria Math"/>
+                                <w:i/>
+                              </w:rPr>
+                              <w:t>-SUITE_ALIGNER</w:t>
+                            </w:r>
                           </w:p>
                         </w:txbxContent>
                       </wps:txbx>
@@ -988,7 +1160,7 @@
                         <w:rPr>
                           <w:rFonts w:ascii="Cambria Math" w:hAnsi="Cambria Math"/>
                         </w:rPr>
-                        <w:t>parma</w:t>
+                        <w:t>parasuite</w:t>
                       </w:r>
                       <w:proofErr w:type="spellEnd"/>
                       <w:r>
@@ -1004,16 +1176,23 @@
                           <w:rFonts w:ascii="Cambria Math" w:hAnsi="Cambria Math"/>
                           <w:i/>
                         </w:rPr>
-                        <w:t>my</w:t>
+                        <w:t>myPATH_TO_</w:t>
                       </w:r>
                       <w:r>
                         <w:rPr>
                           <w:rFonts w:ascii="Cambria Math" w:hAnsi="Cambria Math"/>
                           <w:i/>
                         </w:rPr>
-                        <w:t>PATH_TO_PARMA</w:t>
+                        <w:t>THE_PARA</w:t>
                       </w:r>
                       <w:proofErr w:type="spellEnd"/>
+                      <w:r>
+                        <w:rPr>
+                          <w:rFonts w:ascii="Cambria Math" w:hAnsi="Cambria Math"/>
+                          <w:i/>
+                        </w:rPr>
+                        <w:t>-SUITE_ALIGNER</w:t>
+                      </w:r>
                     </w:p>
                   </w:txbxContent>
                 </v:textbox>
@@ -1037,10 +1216,13 @@
         <w:t>Alternatively, the source code</w:t>
       </w:r>
       <w:r>
-        <w:t xml:space="preserve"> of the PARMA toolkit</w:t>
-      </w:r>
-      <w:r>
-        <w:t xml:space="preserve"> can be downloaded and compiled, but additional libraries are required:</w:t>
+        <w:t xml:space="preserve"> of the </w:t>
+      </w:r>
+      <w:r>
+        <w:t xml:space="preserve">PARA-suite </w:t>
+      </w:r>
+      <w:r>
+        <w:t>can be downloaded and compiled, but additional libraries are required:</w:t>
       </w:r>
     </w:p>
     <w:p>
@@ -1229,15 +1411,28 @@
           <w:b/>
           <w:sz w:val="28"/>
         </w:rPr>
-        <w:t>The PARMA toolkit</w:t>
-      </w:r>
-    </w:p>
-    <w:p>
-      <w:pPr>
-        <w:pStyle w:val="NoSpacing"/>
-      </w:pPr>
-      <w:r>
-        <w:t>The basic command for executing the PARMA toolkit is as follows:</w:t>
+        <w:t xml:space="preserve">The </w:t>
+      </w:r>
+      <w:r>
+        <w:rPr>
+          <w:b/>
+          <w:sz w:val="28"/>
+        </w:rPr>
+        <w:t>PARA-suite</w:t>
+      </w:r>
+    </w:p>
+    <w:p>
+      <w:pPr>
+        <w:pStyle w:val="NoSpacing"/>
+      </w:pPr>
+      <w:r>
+        <w:t xml:space="preserve">The basic command for executing the </w:t>
+      </w:r>
+      <w:r>
+        <w:t xml:space="preserve">PARA-suite </w:t>
+      </w:r>
+      <w:r>
+        <w:t>is as follows:</w:t>
       </w:r>
     </w:p>
     <w:p>
@@ -1309,7 +1504,19 @@
                               <w:rPr>
                                 <w:rFonts w:ascii="Cambria Math" w:hAnsi="Cambria Math"/>
                               </w:rPr>
-                              <w:t xml:space="preserve"> -jar parma.jar </w:t>
+                              <w:t xml:space="preserve"> -jar </w:t>
+                            </w:r>
+                            <w:r>
+                              <w:rPr>
+                                <w:rFonts w:ascii="Cambria Math" w:hAnsi="Cambria Math"/>
+                              </w:rPr>
+                              <w:t>parasuite</w:t>
+                            </w:r>
+                            <w:r>
+                              <w:rPr>
+                                <w:rFonts w:ascii="Cambria Math" w:hAnsi="Cambria Math"/>
+                              </w:rPr>
+                              <w:t xml:space="preserve">.jar </w:t>
                             </w:r>
                             <w:r>
                               <w:rPr>
@@ -1338,7 +1545,7 @@
           </mc:Choice>
           <mc:Fallback>
             <w:pict>
-              <v:shape id="_x0000_s1029" type="#_x0000_t202" style="width:467.7pt;height:110.55pt;visibility:visible;mso-wrap-style:square;mso-left-percent:-10001;mso-top-percent:-10001;mso-position-horizontal:absolute;mso-position-horizontal-relative:char;mso-position-vertical:absolute;mso-position-vertical-relative:line;mso-left-percent:-10001;mso-top-percent:-10001;v-text-anchor:top" o:gfxdata="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">
+              <v:shape id="_x0000_s1028" type="#_x0000_t202" style="width:467.7pt;height:110.55pt;visibility:visible;mso-wrap-style:square;mso-left-percent:-10001;mso-top-percent:-10001;mso-position-horizontal:absolute;mso-position-horizontal-relative:char;mso-position-vertical:absolute;mso-position-vertical-relative:line;mso-left-percent:-10001;mso-top-percent:-10001;v-text-anchor:top" o:gfxdata="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">
                 <v:textbox style="mso-fit-shape-to-text:t">
                   <w:txbxContent>
                     <w:p>
@@ -1359,7 +1566,19 @@
                         <w:rPr>
                           <w:rFonts w:ascii="Cambria Math" w:hAnsi="Cambria Math"/>
                         </w:rPr>
-                        <w:t xml:space="preserve"> -jar parma.jar </w:t>
+                        <w:t xml:space="preserve"> -jar </w:t>
+                      </w:r>
+                      <w:r>
+                        <w:rPr>
+                          <w:rFonts w:ascii="Cambria Math" w:hAnsi="Cambria Math"/>
+                        </w:rPr>
+                        <w:t>parasuite</w:t>
+                      </w:r>
+                      <w:r>
+                        <w:rPr>
+                          <w:rFonts w:ascii="Cambria Math" w:hAnsi="Cambria Math"/>
+                        </w:rPr>
+                        <w:t xml:space="preserve">.jar </w:t>
                       </w:r>
                       <w:r>
                         <w:rPr>
@@ -1490,7 +1709,19 @@
                               <w:rPr>
                                 <w:rFonts w:ascii="Cambria Math" w:hAnsi="Cambria Math"/>
                               </w:rPr>
-                              <w:t xml:space="preserve"> –jar parma.jar map</w:t>
+                              <w:t xml:space="preserve"> –jar </w:t>
+                            </w:r>
+                            <w:r>
+                              <w:rPr>
+                                <w:rFonts w:ascii="Cambria Math" w:hAnsi="Cambria Math"/>
+                              </w:rPr>
+                              <w:t>parasuite</w:t>
+                            </w:r>
+                            <w:r>
+                              <w:rPr>
+                                <w:rFonts w:ascii="Cambria Math" w:hAnsi="Cambria Math"/>
+                              </w:rPr>
+                              <w:t>.jar map</w:t>
                             </w:r>
                           </w:p>
                         </w:txbxContent>
@@ -1506,7 +1737,7 @@
           </mc:Choice>
           <mc:Fallback>
             <w:pict>
-              <v:shape id="_x0000_s1030" type="#_x0000_t202" style="width:467.65pt;height:110.55pt;visibility:visible;mso-wrap-style:square;mso-left-percent:-10001;mso-top-percent:-10001;mso-position-horizontal:absolute;mso-position-horizontal-relative:char;mso-position-vertical:absolute;mso-position-vertical-relative:line;mso-left-percent:-10001;mso-top-percent:-10001;v-text-anchor:top" o:gfxdata="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">
+              <v:shape id="_x0000_s1029" type="#_x0000_t202" style="width:467.65pt;height:110.55pt;visibility:visible;mso-wrap-style:square;mso-left-percent:-10001;mso-top-percent:-10001;mso-position-horizontal:absolute;mso-position-horizontal-relative:char;mso-position-vertical:absolute;mso-position-vertical-relative:line;mso-left-percent:-10001;mso-top-percent:-10001;v-text-anchor:top" o:gfxdata="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">
                 <v:textbox style="mso-fit-shape-to-text:t">
                   <w:txbxContent>
                     <w:p>
@@ -1527,7 +1758,19 @@
                         <w:rPr>
                           <w:rFonts w:ascii="Cambria Math" w:hAnsi="Cambria Math"/>
                         </w:rPr>
-                        <w:t xml:space="preserve"> –jar parma.jar map</w:t>
+                        <w:t xml:space="preserve"> –jar </w:t>
+                      </w:r>
+                      <w:r>
+                        <w:rPr>
+                          <w:rFonts w:ascii="Cambria Math" w:hAnsi="Cambria Math"/>
+                        </w:rPr>
+                        <w:t>parasuite</w:t>
+                      </w:r>
+                      <w:r>
+                        <w:rPr>
+                          <w:rFonts w:ascii="Cambria Math" w:hAnsi="Cambria Math"/>
+                        </w:rPr>
+                        <w:t>.jar map</w:t>
                       </w:r>
                     </w:p>
                   </w:txbxContent>
@@ -1562,7 +1805,13 @@
         <w:pStyle w:val="NoSpacing"/>
       </w:pPr>
       <w:r>
-        <w:t>We also provide example files in the subfolder “examples” for tools of the PARMA toolkit and an execution script (</w:t>
+        <w:t xml:space="preserve">We also provide example files in the subfolder “examples” for tools of the </w:t>
+      </w:r>
+      <w:r>
+        <w:t xml:space="preserve">PARA-suite </w:t>
+      </w:r>
+      <w:r>
+        <w:t>and an execution script (</w:t>
       </w:r>
       <w:r>
         <w:t>bin/</w:t>
@@ -1739,11 +1988,17 @@
       </w:r>
       <w:proofErr w:type="spellEnd"/>
       <w:r>
-        <w:t xml:space="preserve"> reference sequences, executes the mapping pipeline including error profile estimation and mapping against multiple databases using the PARMA algorithm, calculates alignment accuracy, performs error profile estimation and combination of multiple database mappings as single executions, and in the end </w:t>
+        <w:t xml:space="preserve"> reference sequences, executes the mapping pipeline including error profile estimation and mapping against multiple databases using the </w:t>
+      </w:r>
+      <w:r>
+        <w:t>PARA-suite algorithm</w:t>
+      </w:r>
+      <w:r>
+        <w:t xml:space="preserve">, calculates alignment accuracy, performs error profile estimation and combination of multiple database mappings as single executions, and in the </w:t>
       </w:r>
       <w:r>
         <w:lastRenderedPageBreak/>
-        <w:t>piles up the aligned reads to clusters. The second script will delete all the temporary files created during the first script.</w:t>
+        <w:t>end piles up the aligned reads to clusters. The second script will delete all the temporary files created during the first script.</w:t>
       </w:r>
     </w:p>
     <w:p>
@@ -2092,7 +2347,19 @@
                               <w:rPr>
                                 <w:rFonts w:ascii="Cambria Math" w:hAnsi="Cambria Math"/>
                               </w:rPr>
-                              <w:t xml:space="preserve"> -jar parma.jar map -q </w:t>
+                              <w:t xml:space="preserve"> -jar </w:t>
+                            </w:r>
+                            <w:r>
+                              <w:rPr>
+                                <w:rFonts w:ascii="Cambria Math" w:hAnsi="Cambria Math"/>
+                              </w:rPr>
+                              <w:t>parasuite</w:t>
+                            </w:r>
+                            <w:r>
+                              <w:rPr>
+                                <w:rFonts w:ascii="Cambria Math" w:hAnsi="Cambria Math"/>
+                              </w:rPr>
+                              <w:t xml:space="preserve">.jar map -q </w:t>
                             </w:r>
                             <w:r>
                               <w:rPr>
@@ -2181,7 +2448,19 @@
                         <w:rPr>
                           <w:rFonts w:ascii="Cambria Math" w:hAnsi="Cambria Math"/>
                         </w:rPr>
-                        <w:t xml:space="preserve"> -jar parma.jar map -q </w:t>
+                        <w:t xml:space="preserve"> -jar </w:t>
+                      </w:r>
+                      <w:r>
+                        <w:rPr>
+                          <w:rFonts w:ascii="Cambria Math" w:hAnsi="Cambria Math"/>
+                        </w:rPr>
+                        <w:t>parasuite</w:t>
+                      </w:r>
+                      <w:r>
+                        <w:rPr>
+                          <w:rFonts w:ascii="Cambria Math" w:hAnsi="Cambria Math"/>
+                        </w:rPr>
+                        <w:t xml:space="preserve">.jar map -q </w:t>
                       </w:r>
                       <w:r>
                         <w:rPr>
@@ -2333,7 +2612,19 @@
                               <w:rPr>
                                 <w:rFonts w:ascii="Cambria Math" w:hAnsi="Cambria Math"/>
                               </w:rPr>
-                              <w:t xml:space="preserve"> -jar parma.jar map -q </w:t>
+                              <w:t xml:space="preserve"> -jar </w:t>
+                            </w:r>
+                            <w:r>
+                              <w:rPr>
+                                <w:rFonts w:ascii="Cambria Math" w:hAnsi="Cambria Math"/>
+                              </w:rPr>
+                              <w:t>parasuite</w:t>
+                            </w:r>
+                            <w:r>
+                              <w:rPr>
+                                <w:rFonts w:ascii="Cambria Math" w:hAnsi="Cambria Math"/>
+                              </w:rPr>
+                              <w:t xml:space="preserve">.jar map -q </w:t>
                             </w:r>
                             <w:r>
                               <w:rPr>
@@ -2435,7 +2726,19 @@
                         <w:rPr>
                           <w:rFonts w:ascii="Cambria Math" w:hAnsi="Cambria Math"/>
                         </w:rPr>
-                        <w:t xml:space="preserve"> -jar parma.jar map -q </w:t>
+                        <w:t xml:space="preserve"> -jar </w:t>
+                      </w:r>
+                      <w:r>
+                        <w:rPr>
+                          <w:rFonts w:ascii="Cambria Math" w:hAnsi="Cambria Math"/>
+                        </w:rPr>
+                        <w:t>parasuite</w:t>
+                      </w:r>
+                      <w:r>
+                        <w:rPr>
+                          <w:rFonts w:ascii="Cambria Math" w:hAnsi="Cambria Math"/>
+                        </w:rPr>
+                        <w:t xml:space="preserve">.jar map -q </w:t>
                       </w:r>
                       <w:r>
                         <w:rPr>
@@ -2784,15 +3087,7 @@
         <w:t xml:space="preserve"> combination of</w:t>
       </w:r>
       <w:r>
-        <w:t xml:space="preserve"> results of a genomic reference mapping and the results of a </w:t>
-      </w:r>
-      <w:proofErr w:type="spellStart"/>
-      <w:r>
-        <w:t>transcriptomic</w:t>
-      </w:r>
-      <w:proofErr w:type="spellEnd"/>
-      <w:r>
-        <w:t xml:space="preserve"> reference mapping </w:t>
+        <w:t xml:space="preserve"> results of a genomic reference mapping and the results of a transcriptomic reference mapping </w:t>
       </w:r>
       <w:r>
         <w:t>is possible using the combine tool</w:t>
@@ -2870,7 +3165,19 @@
                               <w:rPr>
                                 <w:rFonts w:ascii="Cambria Math" w:hAnsi="Cambria Math"/>
                               </w:rPr>
-                              <w:t xml:space="preserve"> -jar parma.jar comb </w:t>
+                              <w:t xml:space="preserve"> -jar </w:t>
+                            </w:r>
+                            <w:r>
+                              <w:rPr>
+                                <w:rFonts w:ascii="Cambria Math" w:hAnsi="Cambria Math"/>
+                              </w:rPr>
+                              <w:t>parasuite</w:t>
+                            </w:r>
+                            <w:r>
+                              <w:rPr>
+                                <w:rFonts w:ascii="Cambria Math" w:hAnsi="Cambria Math"/>
+                              </w:rPr>
+                              <w:t xml:space="preserve">.jar comb </w:t>
                             </w:r>
                             <w:r>
                               <w:rPr>
@@ -2914,7 +3221,19 @@
                         <w:rPr>
                           <w:rFonts w:ascii="Cambria Math" w:hAnsi="Cambria Math"/>
                         </w:rPr>
-                        <w:t xml:space="preserve"> -jar parma.jar comb </w:t>
+                        <w:t xml:space="preserve"> -jar </w:t>
+                      </w:r>
+                      <w:r>
+                        <w:rPr>
+                          <w:rFonts w:ascii="Cambria Math" w:hAnsi="Cambria Math"/>
+                        </w:rPr>
+                        <w:t>parasuite</w:t>
+                      </w:r>
+                      <w:r>
+                        <w:rPr>
+                          <w:rFonts w:ascii="Cambria Math" w:hAnsi="Cambria Math"/>
+                        </w:rPr>
+                        <w:t xml:space="preserve">.jar comb </w:t>
                       </w:r>
                       <w:r>
                         <w:rPr>
@@ -2998,8 +3317,6 @@
         <w:lastRenderedPageBreak/>
         <w:t>Error profile tool</w:t>
       </w:r>
-      <w:bookmarkStart w:id="0" w:name="_GoBack"/>
-      <w:bookmarkEnd w:id="0"/>
     </w:p>
     <w:p>
       <w:pPr>
@@ -3082,7 +3399,19 @@
                               <w:rPr>
                                 <w:rFonts w:ascii="Cambria Math" w:hAnsi="Cambria Math"/>
                               </w:rPr>
-                              <w:t xml:space="preserve"> -jar parma.jar error </w:t>
+                              <w:t xml:space="preserve"> -jar </w:t>
+                            </w:r>
+                            <w:r>
+                              <w:rPr>
+                                <w:rFonts w:ascii="Cambria Math" w:hAnsi="Cambria Math"/>
+                              </w:rPr>
+                              <w:t>parasuite</w:t>
+                            </w:r>
+                            <w:r>
+                              <w:rPr>
+                                <w:rFonts w:ascii="Cambria Math" w:hAnsi="Cambria Math"/>
+                              </w:rPr>
+                              <w:t xml:space="preserve">.jar error </w:t>
                             </w:r>
                             <w:r>
                               <w:rPr>
@@ -3127,7 +3456,19 @@
                         <w:rPr>
                           <w:rFonts w:ascii="Cambria Math" w:hAnsi="Cambria Math"/>
                         </w:rPr>
-                        <w:t xml:space="preserve"> -jar parma.jar error </w:t>
+                        <w:t xml:space="preserve"> -jar </w:t>
+                      </w:r>
+                      <w:r>
+                        <w:rPr>
+                          <w:rFonts w:ascii="Cambria Math" w:hAnsi="Cambria Math"/>
+                        </w:rPr>
+                        <w:t>parasuite</w:t>
+                      </w:r>
+                      <w:r>
+                        <w:rPr>
+                          <w:rFonts w:ascii="Cambria Math" w:hAnsi="Cambria Math"/>
+                        </w:rPr>
+                        <w:t xml:space="preserve">.jar error </w:t>
                       </w:r>
                       <w:r>
                         <w:rPr>
@@ -3301,7 +3642,19 @@
                               <w:rPr>
                                 <w:rFonts w:ascii="Cambria Math" w:hAnsi="Cambria Math"/>
                               </w:rPr>
-                              <w:t xml:space="preserve"> -jar parma.jar </w:t>
+                              <w:t xml:space="preserve"> -jar </w:t>
+                            </w:r>
+                            <w:r>
+                              <w:rPr>
+                                <w:rFonts w:ascii="Cambria Math" w:hAnsi="Cambria Math"/>
+                              </w:rPr>
+                              <w:t>parasuite</w:t>
+                            </w:r>
+                            <w:r>
+                              <w:rPr>
+                                <w:rFonts w:ascii="Cambria Math" w:hAnsi="Cambria Math"/>
+                              </w:rPr>
+                              <w:t xml:space="preserve">.jar </w:t>
                             </w:r>
                             <w:proofErr w:type="spellStart"/>
                             <w:r>
@@ -3360,7 +3713,19 @@
                         <w:rPr>
                           <w:rFonts w:ascii="Cambria Math" w:hAnsi="Cambria Math"/>
                         </w:rPr>
-                        <w:t xml:space="preserve"> -jar parma.jar </w:t>
+                        <w:t xml:space="preserve"> -jar </w:t>
+                      </w:r>
+                      <w:r>
+                        <w:rPr>
+                          <w:rFonts w:ascii="Cambria Math" w:hAnsi="Cambria Math"/>
+                        </w:rPr>
+                        <w:t>parasuite</w:t>
+                      </w:r>
+                      <w:r>
+                        <w:rPr>
+                          <w:rFonts w:ascii="Cambria Math" w:hAnsi="Cambria Math"/>
+                        </w:rPr>
+                        <w:t xml:space="preserve">.jar </w:t>
                       </w:r>
                       <w:proofErr w:type="spellStart"/>
                       <w:r>
@@ -3589,7 +3954,19 @@
                               <w:rPr>
                                 <w:rFonts w:ascii="Cambria Math" w:hAnsi="Cambria Math"/>
                               </w:rPr>
-                              <w:t xml:space="preserve"> -jar parma.jar simulate </w:t>
+                              <w:t xml:space="preserve"> -jar </w:t>
+                            </w:r>
+                            <w:r>
+                              <w:rPr>
+                                <w:rFonts w:ascii="Cambria Math" w:hAnsi="Cambria Math"/>
+                              </w:rPr>
+                              <w:t>parasuite</w:t>
+                            </w:r>
+                            <w:r>
+                              <w:rPr>
+                                <w:rFonts w:ascii="Cambria Math" w:hAnsi="Cambria Math"/>
+                              </w:rPr>
+                              <w:t xml:space="preserve">.jar simulate </w:t>
                             </w:r>
                             <w:r>
                               <w:rPr>
@@ -3634,7 +4011,19 @@
                         <w:rPr>
                           <w:rFonts w:ascii="Cambria Math" w:hAnsi="Cambria Math"/>
                         </w:rPr>
-                        <w:t xml:space="preserve"> -jar parma.jar simulate </w:t>
+                        <w:t xml:space="preserve"> -jar </w:t>
+                      </w:r>
+                      <w:r>
+                        <w:rPr>
+                          <w:rFonts w:ascii="Cambria Math" w:hAnsi="Cambria Math"/>
+                        </w:rPr>
+                        <w:t>parasuite</w:t>
+                      </w:r>
+                      <w:r>
+                        <w:rPr>
+                          <w:rFonts w:ascii="Cambria Math" w:hAnsi="Cambria Math"/>
+                        </w:rPr>
+                        <w:t xml:space="preserve">.jar simulate </w:t>
                       </w:r>
                       <w:r>
                         <w:rPr>
@@ -3952,7 +4341,19 @@
                               <w:rPr>
                                 <w:rFonts w:ascii="Cambria Math" w:hAnsi="Cambria Math"/>
                               </w:rPr>
-                              <w:t xml:space="preserve"> -jar parma.jar simulate </w:t>
+                              <w:t xml:space="preserve"> -jar </w:t>
+                            </w:r>
+                            <w:r>
+                              <w:rPr>
+                                <w:rFonts w:ascii="Cambria Math" w:hAnsi="Cambria Math"/>
+                              </w:rPr>
+                              <w:t>parasuite</w:t>
+                            </w:r>
+                            <w:r>
+                              <w:rPr>
+                                <w:rFonts w:ascii="Cambria Math" w:hAnsi="Cambria Math"/>
+                              </w:rPr>
+                              <w:t xml:space="preserve">.jar simulate </w:t>
                             </w:r>
                             <w:r>
                               <w:rPr>
@@ -4010,7 +4411,19 @@
                         <w:rPr>
                           <w:rFonts w:ascii="Cambria Math" w:hAnsi="Cambria Math"/>
                         </w:rPr>
-                        <w:t xml:space="preserve"> -jar parma.jar simulate </w:t>
+                        <w:t xml:space="preserve"> -jar </w:t>
+                      </w:r>
+                      <w:r>
+                        <w:rPr>
+                          <w:rFonts w:ascii="Cambria Math" w:hAnsi="Cambria Math"/>
+                        </w:rPr>
+                        <w:t>parasuite</w:t>
+                      </w:r>
+                      <w:r>
+                        <w:rPr>
+                          <w:rFonts w:ascii="Cambria Math" w:hAnsi="Cambria Math"/>
+                        </w:rPr>
+                        <w:t xml:space="preserve">.jar simulate </w:t>
                       </w:r>
                       <w:r>
                         <w:rPr>
@@ -4391,7 +4804,19 @@
                               <w:rPr>
                                 <w:rFonts w:ascii="Cambria Math" w:hAnsi="Cambria Math"/>
                               </w:rPr>
-                              <w:t xml:space="preserve"> -jar parma.jar benchmark </w:t>
+                              <w:t xml:space="preserve"> -jar </w:t>
+                            </w:r>
+                            <w:r>
+                              <w:rPr>
+                                <w:rFonts w:ascii="Cambria Math" w:hAnsi="Cambria Math"/>
+                              </w:rPr>
+                              <w:t>parasuite</w:t>
+                            </w:r>
+                            <w:r>
+                              <w:rPr>
+                                <w:rFonts w:ascii="Cambria Math" w:hAnsi="Cambria Math"/>
+                              </w:rPr>
+                              <w:t xml:space="preserve">.jar benchmark </w:t>
                             </w:r>
                             <w:r>
                               <w:rPr>
@@ -4436,7 +4861,19 @@
                         <w:rPr>
                           <w:rFonts w:ascii="Cambria Math" w:hAnsi="Cambria Math"/>
                         </w:rPr>
-                        <w:t xml:space="preserve"> -jar parma.jar benchmark </w:t>
+                        <w:t xml:space="preserve"> -jar </w:t>
+                      </w:r>
+                      <w:r>
+                        <w:rPr>
+                          <w:rFonts w:ascii="Cambria Math" w:hAnsi="Cambria Math"/>
+                        </w:rPr>
+                        <w:t>parasuite</w:t>
+                      </w:r>
+                      <w:r>
+                        <w:rPr>
+                          <w:rFonts w:ascii="Cambria Math" w:hAnsi="Cambria Math"/>
+                        </w:rPr>
+                        <w:t xml:space="preserve">.jar benchmark </w:t>
                       </w:r>
                       <w:r>
                         <w:rPr>
@@ -4563,7 +5000,19 @@
                               <w:rPr>
                                 <w:rFonts w:ascii="Cambria Math" w:hAnsi="Cambria Math"/>
                               </w:rPr>
-                              <w:t xml:space="preserve"> -jar parma.jar setup </w:t>
+                              <w:t xml:space="preserve"> -jar </w:t>
+                            </w:r>
+                            <w:r>
+                              <w:rPr>
+                                <w:rFonts w:ascii="Cambria Math" w:hAnsi="Cambria Math"/>
+                              </w:rPr>
+                              <w:t>parasuite</w:t>
+                            </w:r>
+                            <w:r>
+                              <w:rPr>
+                                <w:rFonts w:ascii="Cambria Math" w:hAnsi="Cambria Math"/>
+                              </w:rPr>
+                              <w:t xml:space="preserve">.jar setup </w:t>
                             </w:r>
                             <w:r>
                               <w:rPr>
@@ -4584,7 +5033,14 @@
                                 <w:rFonts w:ascii="Cambria Math" w:hAnsi="Cambria Math"/>
                                 <w:i/>
                               </w:rPr>
-                              <w:t xml:space="preserve"> PATH_TO_PARMA</w:t>
+                              <w:t xml:space="preserve"> PATH_TO_PA</w:t>
+                            </w:r>
+                            <w:r>
+                              <w:rPr>
+                                <w:rFonts w:ascii="Cambria Math" w:hAnsi="Cambria Math"/>
+                                <w:i/>
+                              </w:rPr>
+                              <w:t>RA-SUITE_ALGORITHM</w:t>
                             </w:r>
                           </w:p>
                         </w:txbxContent>
@@ -4622,7 +5078,19 @@
                         <w:rPr>
                           <w:rFonts w:ascii="Cambria Math" w:hAnsi="Cambria Math"/>
                         </w:rPr>
-                        <w:t xml:space="preserve"> -jar parma.jar setup </w:t>
+                        <w:t xml:space="preserve"> -jar </w:t>
+                      </w:r>
+                      <w:r>
+                        <w:rPr>
+                          <w:rFonts w:ascii="Cambria Math" w:hAnsi="Cambria Math"/>
+                        </w:rPr>
+                        <w:t>parasuite</w:t>
+                      </w:r>
+                      <w:r>
+                        <w:rPr>
+                          <w:rFonts w:ascii="Cambria Math" w:hAnsi="Cambria Math"/>
+                        </w:rPr>
+                        <w:t xml:space="preserve">.jar setup </w:t>
                       </w:r>
                       <w:r>
                         <w:rPr>
@@ -4643,7 +5111,14 @@
                           <w:rFonts w:ascii="Cambria Math" w:hAnsi="Cambria Math"/>
                           <w:i/>
                         </w:rPr>
-                        <w:t xml:space="preserve"> PATH_TO_PARMA</w:t>
+                        <w:t xml:space="preserve"> PATH_TO_PA</w:t>
+                      </w:r>
+                      <w:r>
+                        <w:rPr>
+                          <w:rFonts w:ascii="Cambria Math" w:hAnsi="Cambria Math"/>
+                          <w:i/>
+                        </w:rPr>
+                        <w:t>RA-SUITE_ALGORITHM</w:t>
                       </w:r>
                     </w:p>
                   </w:txbxContent>
@@ -5810,7 +6285,7 @@
 </file>
 
 <file path=customXml/itemProps1.xml><?xml version="1.0" encoding="utf-8"?>
-<ds:datastoreItem xmlns:ds="http://schemas.openxmlformats.org/officeDocument/2006/customXml" ds:itemID="{BC80B714-EBA9-4C00-8752-01114DFA53CE}">
+<ds:datastoreItem xmlns:ds="http://schemas.openxmlformats.org/officeDocument/2006/customXml" ds:itemID="{1D0ADC51-48A6-4560-80B7-30B40F485B30}">
   <ds:schemaRefs>
     <ds:schemaRef ds:uri="http://schemas.openxmlformats.org/officeDocument/2006/bibliography"/>
   </ds:schemaRefs>

</xml_diff>